<commit_message>
Created PDFs of lab manuals
</commit_message>
<xml_diff>
--- a/05. Cloud Integration/05. Lab. Azure Mobile Apps.docx
+++ b/05. Cloud Integration/05. Lab. Azure Mobile Apps.docx
@@ -1383,9 +1383,7 @@
     </w:p>
     <w:p>
       <w:pPr>
-        <w:pStyle w:val="ppTopic"/>
-        <w:rPr>
-          <w:rFonts w:eastAsia="Arial Unicode MS"/>
+        <w:rPr>
           <w:noProof/>
         </w:rPr>
       </w:pPr>
@@ -1507,6 +1505,9 @@
         <w:t>.</w:t>
       </w:r>
       <w:r>
+        <w:t xml:space="preserve"> </w:t>
+      </w:r>
+      <w:r>
         <w:t>You will first run the backend services locally on your development PC and explore the code to understand the fundamentals of how a client app and a mobile backend service interact. You will modify the client app to authenticate against Azure Active Directory and connect it to the mobile backend hosted in Microsoft Azure. Finally, you will modify the client app to implement offline sync capability, enabling one of the most powerful capabilities offered by Azure App Service Mobile App.</w:t>
       </w:r>
     </w:p>
@@ -2082,8 +2083,10 @@
           <w:b/>
           <w:noProof/>
         </w:rPr>
-        <w:t>60</w:t>
-      </w:r>
+        <w:t>75</w:t>
+      </w:r>
+      <w:bookmarkStart w:id="4" w:name="_GoBack"/>
+      <w:bookmarkEnd w:id="4"/>
       <w:r>
         <w:rPr>
           <w:b/>
@@ -2130,7 +2133,7 @@
       <w:pPr>
         <w:pStyle w:val="ppTopic"/>
       </w:pPr>
-      <w:bookmarkStart w:id="4" w:name="_Toc431216214"/>
+      <w:bookmarkStart w:id="5" w:name="_Toc431216214"/>
       <w:bookmarkEnd w:id="3"/>
       <w:r>
         <w:t xml:space="preserve">Exercise 1: Getting Started with </w:t>
@@ -2138,7 +2141,7 @@
       <w:r>
         <w:t>Azure App Service Mobile Apps</w:t>
       </w:r>
-      <w:bookmarkEnd w:id="4"/>
+      <w:bookmarkEnd w:id="5"/>
     </w:p>
     <w:p>
       <w:pPr>
@@ -2177,14 +2180,14 @@
       <w:pPr>
         <w:pStyle w:val="ppProcedureStart"/>
       </w:pPr>
-      <w:bookmarkStart w:id="5" w:name="_Toc431216215"/>
+      <w:bookmarkStart w:id="6" w:name="_Toc431216215"/>
       <w:r>
         <w:t xml:space="preserve">Task 1 – </w:t>
       </w:r>
       <w:r>
         <w:t>Understand the Azure Portal support for Azure</w:t>
       </w:r>
-      <w:bookmarkEnd w:id="5"/>
+      <w:bookmarkEnd w:id="6"/>
       <w:r>
         <w:t xml:space="preserve"> </w:t>
       </w:r>
@@ -2314,27 +2317,14 @@
       <w:r>
         <w:t xml:space="preserve">Figure </w:t>
       </w:r>
-      <w:r>
-        <w:fldChar w:fldCharType="begin"/>
-      </w:r>
-      <w:r>
-        <w:instrText xml:space="preserve"> SEQ Figure \* ARABIC </w:instrText>
-      </w:r>
-      <w:r>
-        <w:fldChar w:fldCharType="separate"/>
-      </w:r>
-      <w:r>
-        <w:rPr>
-          <w:noProof/>
-        </w:rPr>
-        <w:t>1</w:t>
-      </w:r>
-      <w:r>
-        <w:rPr>
-          <w:noProof/>
-        </w:rPr>
-        <w:fldChar w:fldCharType="end"/>
-      </w:r>
+      <w:fldSimple w:instr=" SEQ Figure \* ARABIC ">
+        <w:r>
+          <w:rPr>
+            <w:noProof/>
+          </w:rPr>
+          <w:t>1</w:t>
+        </w:r>
+      </w:fldSimple>
     </w:p>
     <w:p>
       <w:pPr>
@@ -2424,27 +2414,14 @@
       <w:r>
         <w:t xml:space="preserve">Figure </w:t>
       </w:r>
-      <w:r>
-        <w:fldChar w:fldCharType="begin"/>
-      </w:r>
-      <w:r>
-        <w:instrText xml:space="preserve"> SEQ Figure \* ARABIC </w:instrText>
-      </w:r>
-      <w:r>
-        <w:fldChar w:fldCharType="separate"/>
-      </w:r>
-      <w:r>
-        <w:rPr>
-          <w:noProof/>
-        </w:rPr>
-        <w:t>2</w:t>
-      </w:r>
-      <w:r>
-        <w:rPr>
-          <w:noProof/>
-        </w:rPr>
-        <w:fldChar w:fldCharType="end"/>
-      </w:r>
+      <w:fldSimple w:instr=" SEQ Figure \* ARABIC ">
+        <w:r>
+          <w:rPr>
+            <w:noProof/>
+          </w:rPr>
+          <w:t>2</w:t>
+        </w:r>
+      </w:fldSimple>
     </w:p>
     <w:p>
       <w:pPr>
@@ -2564,27 +2541,14 @@
       <w:r>
         <w:t xml:space="preserve">Figure </w:t>
       </w:r>
-      <w:r>
-        <w:fldChar w:fldCharType="begin"/>
-      </w:r>
-      <w:r>
-        <w:instrText xml:space="preserve"> SEQ Figure \* ARABIC </w:instrText>
-      </w:r>
-      <w:r>
-        <w:fldChar w:fldCharType="separate"/>
-      </w:r>
-      <w:r>
-        <w:rPr>
-          <w:noProof/>
-        </w:rPr>
-        <w:t>3</w:t>
-      </w:r>
-      <w:r>
-        <w:rPr>
-          <w:noProof/>
-        </w:rPr>
-        <w:fldChar w:fldCharType="end"/>
-      </w:r>
+      <w:fldSimple w:instr=" SEQ Figure \* ARABIC ">
+        <w:r>
+          <w:rPr>
+            <w:noProof/>
+          </w:rPr>
+          <w:t>3</w:t>
+        </w:r>
+      </w:fldSimple>
     </w:p>
     <w:p>
       <w:pPr>
@@ -2606,7 +2570,7 @@
       <w:pPr>
         <w:pStyle w:val="ppProcedureStart"/>
       </w:pPr>
-      <w:bookmarkStart w:id="6" w:name="_Toc431216216"/>
+      <w:bookmarkStart w:id="7" w:name="_Toc431216216"/>
       <w:r>
         <w:t>T</w:t>
       </w:r>
@@ -2619,7 +2583,7 @@
       <w:r>
         <w:t>Run the server project on your PC</w:t>
       </w:r>
-      <w:bookmarkEnd w:id="6"/>
+      <w:bookmarkEnd w:id="7"/>
       <w:r>
         <w:t xml:space="preserve">  </w:t>
       </w:r>
@@ -3530,15 +3494,15 @@
         <w:pStyle w:val="ppCode"/>
       </w:pPr>
       <w:r>
+        <w:t xml:space="preserve">        {</w:t>
+      </w:r>
+    </w:p>
+    <w:p>
+      <w:pPr>
+        <w:pStyle w:val="ppCode"/>
+      </w:pPr>
+      <w:r>
         <w:lastRenderedPageBreak/>
-        <w:t xml:space="preserve">        {</w:t>
-      </w:r>
-    </w:p>
-    <w:p>
-      <w:pPr>
-        <w:pStyle w:val="ppCode"/>
-      </w:pPr>
-      <w:r>
         <w:t xml:space="preserve">            </w:t>
       </w:r>
       <w:r>
@@ -4773,27 +4737,14 @@
       <w:r>
         <w:t xml:space="preserve">Figure </w:t>
       </w:r>
-      <w:r>
-        <w:fldChar w:fldCharType="begin"/>
-      </w:r>
-      <w:r>
-        <w:instrText xml:space="preserve"> SEQ Figure \* ARABIC </w:instrText>
-      </w:r>
-      <w:r>
-        <w:fldChar w:fldCharType="separate"/>
-      </w:r>
-      <w:r>
-        <w:rPr>
-          <w:noProof/>
-        </w:rPr>
-        <w:t>4</w:t>
-      </w:r>
-      <w:r>
-        <w:rPr>
-          <w:noProof/>
-        </w:rPr>
-        <w:fldChar w:fldCharType="end"/>
-      </w:r>
+      <w:fldSimple w:instr=" SEQ Figure \* ARABIC ">
+        <w:r>
+          <w:rPr>
+            <w:noProof/>
+          </w:rPr>
+          <w:t>4</w:t>
+        </w:r>
+      </w:fldSimple>
     </w:p>
     <w:p>
       <w:pPr>
@@ -4947,27 +4898,14 @@
       <w:r>
         <w:t xml:space="preserve">Figure </w:t>
       </w:r>
-      <w:r>
-        <w:fldChar w:fldCharType="begin"/>
-      </w:r>
-      <w:r>
-        <w:instrText xml:space="preserve"> SEQ Figure \* ARABIC </w:instrText>
-      </w:r>
-      <w:r>
-        <w:fldChar w:fldCharType="separate"/>
-      </w:r>
-      <w:r>
-        <w:rPr>
-          <w:noProof/>
-        </w:rPr>
-        <w:t>5</w:t>
-      </w:r>
-      <w:r>
-        <w:rPr>
-          <w:noProof/>
-        </w:rPr>
-        <w:fldChar w:fldCharType="end"/>
-      </w:r>
+      <w:fldSimple w:instr=" SEQ Figure \* ARABIC ">
+        <w:r>
+          <w:rPr>
+            <w:noProof/>
+          </w:rPr>
+          <w:t>5</w:t>
+        </w:r>
+      </w:fldSimple>
     </w:p>
     <w:p>
       <w:pPr>
@@ -5016,7 +4954,7 @@
       <w:pPr>
         <w:pStyle w:val="ppProcedureStart"/>
       </w:pPr>
-      <w:bookmarkStart w:id="7" w:name="_Toc431216217"/>
+      <w:bookmarkStart w:id="8" w:name="_Toc431216217"/>
       <w:r>
         <w:t>T</w:t>
       </w:r>
@@ -5029,7 +4967,7 @@
       <w:r>
         <w:t>Open and run the client app project</w:t>
       </w:r>
-      <w:bookmarkEnd w:id="7"/>
+      <w:bookmarkEnd w:id="8"/>
       <w:r>
         <w:t xml:space="preserve"> </w:t>
       </w:r>
@@ -5239,27 +5177,14 @@
       <w:r>
         <w:t xml:space="preserve">Figure </w:t>
       </w:r>
-      <w:r>
-        <w:fldChar w:fldCharType="begin"/>
-      </w:r>
-      <w:r>
-        <w:instrText xml:space="preserve"> SEQ Figure \* ARABIC </w:instrText>
-      </w:r>
-      <w:r>
-        <w:fldChar w:fldCharType="separate"/>
-      </w:r>
-      <w:r>
-        <w:rPr>
-          <w:noProof/>
-        </w:rPr>
-        <w:t>6</w:t>
-      </w:r>
-      <w:r>
-        <w:rPr>
-          <w:noProof/>
-        </w:rPr>
-        <w:fldChar w:fldCharType="end"/>
-      </w:r>
+      <w:fldSimple w:instr=" SEQ Figure \* ARABIC ">
+        <w:r>
+          <w:rPr>
+            <w:noProof/>
+          </w:rPr>
+          <w:t>6</w:t>
+        </w:r>
+      </w:fldSimple>
     </w:p>
     <w:p>
       <w:pPr>
@@ -6883,7 +6808,25 @@
         <w:t xml:space="preserve"> </w:t>
       </w:r>
       <w:r>
-        <w:t xml:space="preserve">When your client app runs, code in the OnNavigatedTo method of MainPage calls RefreshTodoitems which calls your backend service to retrieve any ToDo items stored in the backend database. </w:t>
+        <w:t xml:space="preserve">When your client app runs, code in the </w:t>
+      </w:r>
+      <w:r>
+        <w:rPr>
+          <w:b/>
+        </w:rPr>
+        <w:t>OnNavigatedTo</w:t>
+      </w:r>
+      <w:r>
+        <w:t xml:space="preserve"> method of MainPage calls </w:t>
+      </w:r>
+      <w:r>
+        <w:rPr>
+          <w:b/>
+        </w:rPr>
+        <w:t>RefreshTodoitems</w:t>
+      </w:r>
+      <w:r>
+        <w:t xml:space="preserve"> which calls your backend service to retrieve any ToDo items stored in the backend database. </w:t>
       </w:r>
     </w:p>
     <w:p>
@@ -6967,27 +6910,14 @@
       <w:r>
         <w:t xml:space="preserve">Figure </w:t>
       </w:r>
-      <w:r>
-        <w:fldChar w:fldCharType="begin"/>
-      </w:r>
-      <w:r>
-        <w:instrText xml:space="preserve"> SEQ Figure \* ARABIC </w:instrText>
-      </w:r>
-      <w:r>
-        <w:fldChar w:fldCharType="separate"/>
-      </w:r>
-      <w:r>
-        <w:rPr>
-          <w:noProof/>
-        </w:rPr>
-        <w:t>7</w:t>
-      </w:r>
-      <w:r>
-        <w:rPr>
-          <w:noProof/>
-        </w:rPr>
-        <w:fldChar w:fldCharType="end"/>
-      </w:r>
+      <w:fldSimple w:instr=" SEQ Figure \* ARABIC ">
+        <w:r>
+          <w:rPr>
+            <w:noProof/>
+          </w:rPr>
+          <w:t>7</w:t>
+        </w:r>
+      </w:fldSimple>
     </w:p>
     <w:p>
       <w:pPr>
@@ -7084,27 +7014,14 @@
       <w:r>
         <w:t xml:space="preserve">Figure </w:t>
       </w:r>
-      <w:r>
-        <w:fldChar w:fldCharType="begin"/>
-      </w:r>
-      <w:r>
-        <w:instrText xml:space="preserve"> SEQ Figure \* ARABIC </w:instrText>
-      </w:r>
-      <w:r>
-        <w:fldChar w:fldCharType="separate"/>
-      </w:r>
-      <w:r>
-        <w:rPr>
-          <w:noProof/>
-        </w:rPr>
-        <w:t>8</w:t>
-      </w:r>
-      <w:r>
-        <w:rPr>
-          <w:noProof/>
-        </w:rPr>
-        <w:fldChar w:fldCharType="end"/>
-      </w:r>
+      <w:fldSimple w:instr=" SEQ Figure \* ARABIC ">
+        <w:r>
+          <w:rPr>
+            <w:noProof/>
+          </w:rPr>
+          <w:t>8</w:t>
+        </w:r>
+      </w:fldSimple>
     </w:p>
     <w:p>
       <w:pPr>
@@ -7237,27 +7154,14 @@
       <w:r>
         <w:t xml:space="preserve">Figure </w:t>
       </w:r>
-      <w:r>
-        <w:fldChar w:fldCharType="begin"/>
-      </w:r>
-      <w:r>
-        <w:instrText xml:space="preserve"> SEQ Figure \* ARABIC </w:instrText>
-      </w:r>
-      <w:r>
-        <w:fldChar w:fldCharType="separate"/>
-      </w:r>
-      <w:r>
-        <w:rPr>
-          <w:noProof/>
-        </w:rPr>
-        <w:t>9</w:t>
-      </w:r>
-      <w:r>
-        <w:rPr>
-          <w:noProof/>
-        </w:rPr>
-        <w:fldChar w:fldCharType="end"/>
-      </w:r>
+      <w:fldSimple w:instr=" SEQ Figure \* ARABIC ">
+        <w:r>
+          <w:rPr>
+            <w:noProof/>
+          </w:rPr>
+          <w:t>9</w:t>
+        </w:r>
+      </w:fldSimple>
     </w:p>
     <w:p>
       <w:pPr>
@@ -7349,27 +7253,14 @@
       <w:r>
         <w:t xml:space="preserve">Figure </w:t>
       </w:r>
-      <w:r>
-        <w:fldChar w:fldCharType="begin"/>
-      </w:r>
-      <w:r>
-        <w:instrText xml:space="preserve"> SEQ Figure \* ARABIC </w:instrText>
-      </w:r>
-      <w:r>
-        <w:fldChar w:fldCharType="separate"/>
-      </w:r>
-      <w:r>
-        <w:rPr>
-          <w:noProof/>
-        </w:rPr>
-        <w:t>10</w:t>
-      </w:r>
-      <w:r>
-        <w:rPr>
-          <w:noProof/>
-        </w:rPr>
-        <w:fldChar w:fldCharType="end"/>
-      </w:r>
+      <w:fldSimple w:instr=" SEQ Figure \* ARABIC ">
+        <w:r>
+          <w:rPr>
+            <w:noProof/>
+          </w:rPr>
+          <w:t>10</w:t>
+        </w:r>
+      </w:fldSimple>
     </w:p>
     <w:p>
       <w:pPr>
@@ -7419,11 +7310,11 @@
       <w:pPr>
         <w:pStyle w:val="ppTopic"/>
       </w:pPr>
-      <w:bookmarkStart w:id="8" w:name="_Toc431216218"/>
+      <w:bookmarkStart w:id="9" w:name="_Toc431216218"/>
       <w:r>
         <w:t>Exercise 2: Enable authentication for your app and connect to the Cloud</w:t>
       </w:r>
-      <w:bookmarkEnd w:id="8"/>
+      <w:bookmarkEnd w:id="9"/>
     </w:p>
     <w:p>
       <w:pPr>
@@ -7438,13 +7329,22 @@
         <w:t>exercise</w:t>
       </w:r>
       <w:r>
-        <w:t xml:space="preserve"> shows you how to add </w:t>
-      </w:r>
-      <w:r>
-        <w:t>integrate authentication</w:t>
-      </w:r>
-      <w:r>
-        <w:t xml:space="preserve"> to a </w:t>
+        <w:t xml:space="preserve"> shows you how to </w:t>
+      </w:r>
+      <w:r>
+        <w:t>add</w:t>
+      </w:r>
+      <w:r>
+        <w:t xml:space="preserve"> authentication</w:t>
+      </w:r>
+      <w:r>
+        <w:t xml:space="preserve"> </w:t>
+      </w:r>
+      <w:r>
+        <w:t xml:space="preserve">functionality </w:t>
+      </w:r>
+      <w:r>
+        <w:t xml:space="preserve">to a </w:t>
       </w:r>
       <w:r>
         <w:t>UWP</w:t>
@@ -7462,21 +7362,33 @@
         <w:t>After being successfully authenticated and authorized by your Mobile App, the user ID value is displayed.</w:t>
       </w:r>
       <w:r>
-        <w:t xml:space="preserve"> You will modify the UWP app to connect to an Azure App Service Mobile App service running in Microsoft Azure instead of to one running locally. The Azure Mobile App service has already been configured to support authentication against Azure Active Directory.</w:t>
+        <w:t xml:space="preserve"> </w:t>
+      </w:r>
+      <w:r>
+        <w:t>T</w:t>
+      </w:r>
+      <w:r>
+        <w:t xml:space="preserve">he UWP app </w:t>
+      </w:r>
+      <w:r>
+        <w:t>is slightly different from the one you used in exercise 1 as it is configured to</w:t>
+      </w:r>
+      <w:r>
+        <w:t xml:space="preserve"> connect to an Azure App Service Mobile App service running in Microsoft Azure instead of to one running locally. The Azure Mobile App service has already been configured to support authentication against Azure Active Directory.</w:t>
       </w:r>
     </w:p>
     <w:p>
       <w:pPr>
         <w:pStyle w:val="ppProcedureStart"/>
       </w:pPr>
-      <w:bookmarkStart w:id="9" w:name="_Toc431216219"/>
+      <w:bookmarkStart w:id="10" w:name="_Toc431216219"/>
       <w:r>
         <w:t xml:space="preserve">Task 1 – </w:t>
       </w:r>
       <w:r>
         <w:t>Add authentication to the app</w:t>
       </w:r>
-      <w:bookmarkEnd w:id="9"/>
+      <w:bookmarkEnd w:id="10"/>
     </w:p>
     <w:p>
       <w:r>
@@ -8780,27 +8692,14 @@
       <w:r>
         <w:t xml:space="preserve">Figure </w:t>
       </w:r>
-      <w:r>
-        <w:fldChar w:fldCharType="begin"/>
-      </w:r>
-      <w:r>
-        <w:instrText xml:space="preserve"> SEQ Figure \* ARABIC </w:instrText>
-      </w:r>
-      <w:r>
-        <w:fldChar w:fldCharType="separate"/>
-      </w:r>
-      <w:r>
-        <w:rPr>
-          <w:noProof/>
-        </w:rPr>
-        <w:t>11</w:t>
-      </w:r>
-      <w:r>
-        <w:rPr>
-          <w:noProof/>
-        </w:rPr>
-        <w:fldChar w:fldCharType="end"/>
-      </w:r>
+      <w:fldSimple w:instr=" SEQ Figure \* ARABIC ">
+        <w:r>
+          <w:rPr>
+            <w:noProof/>
+          </w:rPr>
+          <w:t>11</w:t>
+        </w:r>
+      </w:fldSimple>
     </w:p>
     <w:p>
       <w:pPr>
@@ -8896,27 +8795,14 @@
       <w:r>
         <w:t xml:space="preserve">Figure </w:t>
       </w:r>
-      <w:r>
-        <w:fldChar w:fldCharType="begin"/>
-      </w:r>
-      <w:r>
-        <w:instrText xml:space="preserve"> SEQ Figure \* ARABIC </w:instrText>
-      </w:r>
-      <w:r>
-        <w:fldChar w:fldCharType="separate"/>
-      </w:r>
-      <w:r>
-        <w:rPr>
-          <w:noProof/>
-        </w:rPr>
-        <w:t>12</w:t>
-      </w:r>
-      <w:r>
-        <w:rPr>
-          <w:noProof/>
-        </w:rPr>
-        <w:fldChar w:fldCharType="end"/>
-      </w:r>
+      <w:fldSimple w:instr=" SEQ Figure \* ARABIC ">
+        <w:r>
+          <w:rPr>
+            <w:noProof/>
+          </w:rPr>
+          <w:t>12</w:t>
+        </w:r>
+      </w:fldSimple>
     </w:p>
     <w:p>
       <w:pPr>
@@ -11854,27 +11740,14 @@
       <w:r>
         <w:t xml:space="preserve">Figure </w:t>
       </w:r>
-      <w:r>
-        <w:fldChar w:fldCharType="begin"/>
-      </w:r>
-      <w:r>
-        <w:instrText xml:space="preserve"> SEQ Figure \* ARABIC </w:instrText>
-      </w:r>
-      <w:r>
-        <w:fldChar w:fldCharType="separate"/>
-      </w:r>
-      <w:r>
-        <w:rPr>
-          <w:noProof/>
-        </w:rPr>
-        <w:t>13</w:t>
-      </w:r>
-      <w:r>
-        <w:rPr>
-          <w:noProof/>
-        </w:rPr>
-        <w:fldChar w:fldCharType="end"/>
-      </w:r>
+      <w:fldSimple w:instr=" SEQ Figure \* ARABIC ">
+        <w:r>
+          <w:rPr>
+            <w:noProof/>
+          </w:rPr>
+          <w:t>13</w:t>
+        </w:r>
+      </w:fldSimple>
     </w:p>
     <w:p>
       <w:pPr>
@@ -12015,27 +11888,14 @@
       <w:r>
         <w:t xml:space="preserve">Figure </w:t>
       </w:r>
-      <w:r>
-        <w:fldChar w:fldCharType="begin"/>
-      </w:r>
-      <w:r>
-        <w:instrText xml:space="preserve"> SEQ Figure \* ARABIC </w:instrText>
-      </w:r>
-      <w:r>
-        <w:fldChar w:fldCharType="separate"/>
-      </w:r>
-      <w:r>
-        <w:rPr>
-          <w:noProof/>
-        </w:rPr>
-        <w:t>14</w:t>
-      </w:r>
-      <w:r>
-        <w:rPr>
-          <w:noProof/>
-        </w:rPr>
-        <w:fldChar w:fldCharType="end"/>
-      </w:r>
+      <w:fldSimple w:instr=" SEQ Figure \* ARABIC ">
+        <w:r>
+          <w:rPr>
+            <w:noProof/>
+          </w:rPr>
+          <w:t>14</w:t>
+        </w:r>
+      </w:fldSimple>
     </w:p>
     <w:p>
       <w:pPr>
@@ -12213,7 +12073,7 @@
       <w:pPr>
         <w:pStyle w:val="ppProcedureStart"/>
       </w:pPr>
-      <w:bookmarkStart w:id="10" w:name="_Toc431216220"/>
+      <w:bookmarkStart w:id="11" w:name="_Toc431216220"/>
       <w:r>
         <w:t xml:space="preserve">Task </w:t>
       </w:r>
@@ -12226,7 +12086,7 @@
       <w:r>
         <w:t>Store the authentication token on the client</w:t>
       </w:r>
-      <w:bookmarkEnd w:id="10"/>
+      <w:bookmarkEnd w:id="11"/>
     </w:p>
     <w:p>
       <w:r>
@@ -15965,7 +15825,7 @@
       <w:pPr>
         <w:pStyle w:val="ppTopic"/>
       </w:pPr>
-      <w:bookmarkStart w:id="11" w:name="_Toc431216221"/>
+      <w:bookmarkStart w:id="12" w:name="_Toc431216221"/>
       <w:r>
         <w:t>Exercise 3</w:t>
       </w:r>
@@ -15975,7 +15835,7 @@
       <w:r>
         <w:t>Enable offline sync for your app</w:t>
       </w:r>
-      <w:bookmarkEnd w:id="11"/>
+      <w:bookmarkEnd w:id="12"/>
     </w:p>
     <w:p>
       <w:pPr>
@@ -16019,14 +15879,14 @@
       <w:pPr>
         <w:pStyle w:val="ppProcedureStart"/>
       </w:pPr>
-      <w:bookmarkStart w:id="12" w:name="_Toc431216222"/>
+      <w:bookmarkStart w:id="13" w:name="_Toc431216222"/>
       <w:r>
         <w:t xml:space="preserve">Task 1 – </w:t>
       </w:r>
       <w:r>
         <w:t>Update the client app to support offline features</w:t>
       </w:r>
-      <w:bookmarkEnd w:id="12"/>
+      <w:bookmarkEnd w:id="13"/>
     </w:p>
     <w:p>
       <w:pPr>
@@ -16295,27 +16155,14 @@
       <w:r>
         <w:t xml:space="preserve">Figure </w:t>
       </w:r>
-      <w:r>
-        <w:fldChar w:fldCharType="begin"/>
-      </w:r>
-      <w:r>
-        <w:instrText xml:space="preserve"> SEQ Figure \* ARABIC </w:instrText>
-      </w:r>
-      <w:r>
-        <w:fldChar w:fldCharType="separate"/>
-      </w:r>
-      <w:r>
-        <w:rPr>
-          <w:noProof/>
-        </w:rPr>
-        <w:t>15</w:t>
-      </w:r>
-      <w:r>
-        <w:rPr>
-          <w:noProof/>
-        </w:rPr>
-        <w:fldChar w:fldCharType="end"/>
-      </w:r>
+      <w:fldSimple w:instr=" SEQ Figure \* ARABIC ">
+        <w:r>
+          <w:rPr>
+            <w:noProof/>
+          </w:rPr>
+          <w:t>15</w:t>
+        </w:r>
+      </w:fldSimple>
     </w:p>
     <w:p>
       <w:pPr>
@@ -16527,27 +16374,14 @@
       <w:r>
         <w:t xml:space="preserve">Figure </w:t>
       </w:r>
-      <w:r>
-        <w:fldChar w:fldCharType="begin"/>
-      </w:r>
-      <w:r>
-        <w:instrText xml:space="preserve"> SEQ Figure \* ARABIC </w:instrText>
-      </w:r>
-      <w:r>
-        <w:fldChar w:fldCharType="separate"/>
-      </w:r>
-      <w:r>
-        <w:rPr>
-          <w:noProof/>
-        </w:rPr>
-        <w:t>16</w:t>
-      </w:r>
-      <w:r>
-        <w:rPr>
-          <w:noProof/>
-        </w:rPr>
-        <w:fldChar w:fldCharType="end"/>
-      </w:r>
+      <w:fldSimple w:instr=" SEQ Figure \* ARABIC ">
+        <w:r>
+          <w:rPr>
+            <w:noProof/>
+          </w:rPr>
+          <w:t>16</w:t>
+        </w:r>
+      </w:fldSimple>
     </w:p>
     <w:p>
       <w:pPr>
@@ -18582,7 +18416,7 @@
       <w:pPr>
         <w:pStyle w:val="ppProcedureStart"/>
       </w:pPr>
-      <w:bookmarkStart w:id="13" w:name="_Toc431216223"/>
+      <w:bookmarkStart w:id="14" w:name="_Toc431216223"/>
       <w:r>
         <w:t>Task 2</w:t>
       </w:r>
@@ -18601,7 +18435,7 @@
       <w:r>
         <w:t>client app</w:t>
       </w:r>
-      <w:bookmarkEnd w:id="13"/>
+      <w:bookmarkEnd w:id="14"/>
       <w:r>
         <w:t xml:space="preserve"> </w:t>
       </w:r>
@@ -18826,27 +18660,14 @@
       <w:r>
         <w:t xml:space="preserve">Figure </w:t>
       </w:r>
-      <w:r>
-        <w:fldChar w:fldCharType="begin"/>
-      </w:r>
-      <w:r>
-        <w:instrText xml:space="preserve"> SEQ Figure \* ARABIC </w:instrText>
-      </w:r>
-      <w:r>
-        <w:fldChar w:fldCharType="separate"/>
-      </w:r>
-      <w:r>
-        <w:rPr>
-          <w:noProof/>
-        </w:rPr>
-        <w:t>17</w:t>
-      </w:r>
-      <w:r>
-        <w:rPr>
-          <w:noProof/>
-        </w:rPr>
-        <w:fldChar w:fldCharType="end"/>
-      </w:r>
+      <w:fldSimple w:instr=" SEQ Figure \* ARABIC ">
+        <w:r>
+          <w:rPr>
+            <w:noProof/>
+          </w:rPr>
+          <w:t>17</w:t>
+        </w:r>
+      </w:fldSimple>
     </w:p>
     <w:p>
       <w:pPr>
@@ -18930,7 +18751,7 @@
       <w:pPr>
         <w:pStyle w:val="ppProcedureStart"/>
       </w:pPr>
-      <w:bookmarkStart w:id="14" w:name="_Toc431216224"/>
+      <w:bookmarkStart w:id="15" w:name="_Toc431216224"/>
       <w:r>
         <w:t>Task 3</w:t>
       </w:r>
@@ -18946,7 +18767,7 @@
       <w:r>
         <w:t>to the mobile app backend</w:t>
       </w:r>
-      <w:bookmarkEnd w:id="14"/>
+      <w:bookmarkEnd w:id="15"/>
     </w:p>
     <w:p>
       <w:r>
@@ -19182,8 +19003,6 @@
         <w:ind w:left="720"/>
         <w:outlineLvl w:val="9"/>
       </w:pPr>
-      <w:bookmarkStart w:id="15" w:name="_GoBack"/>
-      <w:bookmarkEnd w:id="15"/>
       <w:r>
         <w:t xml:space="preserve">UpdateCheckedTodoItem calls SyncAsync to sync the complete each item with the Mobile App backend. SyncAsync calls both push and pull. However, you should note that </w:t>
       </w:r>
@@ -19461,7 +19280,7 @@
           <w:rPr>
             <w:noProof/>
           </w:rPr>
-          <w:t>32</w:t>
+          <w:t>6</w:t>
         </w:r>
         <w:r>
           <w:rPr>
@@ -23935,6 +23754,7 @@
     <w:rsid w:val="00B47EE5"/>
     <w:rsid w:val="00BD3275"/>
     <w:rsid w:val="00BE5713"/>
+    <w:rsid w:val="00C22C16"/>
     <w:rsid w:val="00C30927"/>
     <w:rsid w:val="00C43B99"/>
     <w:rsid w:val="00C54274"/>
@@ -24796,7 +24616,7 @@
 </file>
 
 <file path=customXml/itemProps1.xml><?xml version="1.0" encoding="utf-8"?>
-<ds:datastoreItem xmlns:ds="http://schemas.openxmlformats.org/officeDocument/2006/customXml" ds:itemID="{B6F22706-4264-4245-991D-28F98D0157BE}">
+<ds:datastoreItem xmlns:ds="http://schemas.openxmlformats.org/officeDocument/2006/customXml" ds:itemID="{0B087ACB-8F96-4C7E-B112-4C345B425D5B}">
   <ds:schemaRefs>
     <ds:schemaRef ds:uri="http://schemas.openxmlformats.org/officeDocument/2006/bibliography"/>
   </ds:schemaRefs>

</xml_diff>